<commit_message>
GB_HW_4_2 1-th Commit - Start
</commit_message>
<xml_diff>
--- a/HW_4_Tasks.docx
+++ b/HW_4_Tasks.docx
@@ -10,6 +10,53 @@
     <w:p>
       <w:pPr>
         <w:rPr>
+          <w:highlight w:val="green"/>
+        </w:rPr>
+      </w:pPr>
+      <w:r>
+        <w:rPr>
+          <w:highlight w:val="green"/>
+        </w:rPr>
+        <w:t>1. Реализовать скрипт, в котором должна быть предусмотрена функция расчёта заработной</w:t>
+      </w:r>
+    </w:p>
+    <w:p>
+      <w:pPr>
+        <w:rPr>
+          <w:highlight w:val="green"/>
+        </w:rPr>
+      </w:pPr>
+      <w:r>
+        <w:rPr>
+          <w:highlight w:val="green"/>
+        </w:rPr>
+        <w:t>платы сотрудника. Используйте в нём формулу: (выработка в часах*ставка в час) + премия. Во</w:t>
+      </w:r>
+    </w:p>
+    <w:p>
+      <w:pPr>
+        <w:rPr>
+          <w:highlight w:val="green"/>
+        </w:rPr>
+      </w:pPr>
+      <w:r>
+        <w:rPr>
+          <w:highlight w:val="green"/>
+        </w:rPr>
+        <w:t>время выполнения расчёта для конкретных значений необходимо запускать скрипт с</w:t>
+      </w:r>
+    </w:p>
+    <w:p>
+      <w:r>
+        <w:rPr>
+          <w:highlight w:val="green"/>
+        </w:rPr>
+        <w:t>параметрами.</w:t>
+      </w:r>
+    </w:p>
+    <w:p>
+      <w:pPr>
+        <w:rPr>
           <w:highlight w:val="yellow"/>
         </w:rPr>
       </w:pPr>
@@ -17,7 +64,7 @@
         <w:rPr>
           <w:highlight w:val="yellow"/>
         </w:rPr>
-        <w:t>1. Реализовать скрипт, в котором должна быть предусмотрена функция расчёта заработной</w:t>
+        <w:t>2. Представлен список чисел. Необходимо вывести элементы исходного списка, значения</w:t>
       </w:r>
     </w:p>
     <w:p>
@@ -30,7 +77,7 @@
         <w:rPr>
           <w:highlight w:val="yellow"/>
         </w:rPr>
-        <w:t>платы сотрудника. Используйте в нём формулу: (выработка в часах*ставка в час) + премия. Во</w:t>
+        <w:t>которых больше предыдущего элемента.</w:t>
       </w:r>
     </w:p>
     <w:p>
@@ -43,48 +90,44 @@
         <w:rPr>
           <w:highlight w:val="yellow"/>
         </w:rPr>
-        <w:t>время выполнения расчёта для конкретных значений необходимо запускать скрипт с</w:t>
-      </w:r>
-    </w:p>
-    <w:p>
-      <w:r>
+        <w:t>Подсказка: элементы, удовлетворяющие условию, оформить в виде списка. Для его</w:t>
+      </w:r>
+    </w:p>
+    <w:p>
+      <w:pPr>
         <w:rPr>
           <w:highlight w:val="yellow"/>
         </w:rPr>
-        <w:t>параметрами.</w:t>
+      </w:pPr>
+      <w:r>
+        <w:rPr>
+          <w:highlight w:val="yellow"/>
+        </w:rPr>
+        <w:t>формирования используйте генератор.</w:t>
+      </w:r>
+    </w:p>
+    <w:p>
+      <w:pPr>
+        <w:rPr>
+          <w:highlight w:val="yellow"/>
+        </w:rPr>
+      </w:pPr>
+      <w:r>
+        <w:rPr>
+          <w:highlight w:val="yellow"/>
+        </w:rPr>
+        <w:t>Пример исходного списка: [300, 2, 12, 44, 1, 1, 4, 10, 7, 1, 78, 123, 55].</w:t>
+      </w:r>
+    </w:p>
+    <w:p>
+      <w:r>
+        <w:rPr>
+          <w:highlight w:val="yellow"/>
+        </w:rPr>
+        <w:t>Результат: [12, 44, 4, 10, 78, 123].</w:t>
       </w:r>
       <w:bookmarkStart w:id="0" w:name="_GoBack"/>
       <w:bookmarkEnd w:id="0"/>
-    </w:p>
-    <w:p>
-      <w:r>
-        <w:t>2. Представлен список чисел. Необходимо вывести элементы исходного списка, значения</w:t>
-      </w:r>
-    </w:p>
-    <w:p>
-      <w:r>
-        <w:t>которых больше предыдущего элемента.</w:t>
-      </w:r>
-    </w:p>
-    <w:p>
-      <w:r>
-        <w:t>Подсказка: элементы, удовлетворяющие условию, оформить в виде списка. Для его</w:t>
-      </w:r>
-    </w:p>
-    <w:p>
-      <w:r>
-        <w:t>формирования используйте генератор.</w:t>
-      </w:r>
-    </w:p>
-    <w:p>
-      <w:r>
-        <w:t>Пример исходного списка: [300, 2, 12, 44, 1, 1, 4, 10, 7, 1, 78, 123, 55].</w:t>
-      </w:r>
-    </w:p>
-    <w:p>
-      <w:r>
-        <w:t>Результат: [12, 44, 4, 10, 78, 123].</w:t>
-      </w:r>
     </w:p>
     <w:p>
       <w:r>

</xml_diff>

<commit_message>
GB_HW_4_2 - done, GB_HW_4_3 added
</commit_message>
<xml_diff>
--- a/HW_4_Tasks.docx
+++ b/HW_4_Tasks.docx
@@ -57,6 +57,79 @@
     <w:p>
       <w:pPr>
         <w:rPr>
+          <w:highlight w:val="green"/>
+        </w:rPr>
+      </w:pPr>
+      <w:r>
+        <w:rPr>
+          <w:highlight w:val="green"/>
+        </w:rPr>
+        <w:t>2. Представлен список чисел. Необходимо вывести элементы исходного списка, значения</w:t>
+      </w:r>
+    </w:p>
+    <w:p>
+      <w:pPr>
+        <w:rPr>
+          <w:highlight w:val="green"/>
+        </w:rPr>
+      </w:pPr>
+      <w:r>
+        <w:rPr>
+          <w:highlight w:val="green"/>
+        </w:rPr>
+        <w:t>которых больше предыдущего элемента.</w:t>
+      </w:r>
+    </w:p>
+    <w:p>
+      <w:pPr>
+        <w:rPr>
+          <w:highlight w:val="green"/>
+        </w:rPr>
+      </w:pPr>
+      <w:r>
+        <w:rPr>
+          <w:highlight w:val="green"/>
+        </w:rPr>
+        <w:t>Подсказка: элементы, удовлетворяющие условию, оформить в виде списка. Для его</w:t>
+      </w:r>
+    </w:p>
+    <w:p>
+      <w:pPr>
+        <w:rPr>
+          <w:highlight w:val="green"/>
+        </w:rPr>
+      </w:pPr>
+      <w:r>
+        <w:rPr>
+          <w:highlight w:val="green"/>
+        </w:rPr>
+        <w:t>формирования используйте генератор.</w:t>
+      </w:r>
+    </w:p>
+    <w:p>
+      <w:pPr>
+        <w:rPr>
+          <w:highlight w:val="green"/>
+        </w:rPr>
+      </w:pPr>
+      <w:r>
+        <w:rPr>
+          <w:highlight w:val="green"/>
+        </w:rPr>
+        <w:t>Пример исходного списка: [300, 2, 12, 44, 1, 1, 4, 10, 7, 1, 78, 123, 55].</w:t>
+      </w:r>
+    </w:p>
+    <w:p>
+      <w:r>
+        <w:rPr>
+          <w:highlight w:val="green"/>
+        </w:rPr>
+        <w:t>Результат: [12, 44, 4, 10, 78, 123].</w:t>
+      </w:r>
+    </w:p>
+    <w:p>
+      <w:pPr>
+        <w:rPr>
           <w:highlight w:val="yellow"/>
         </w:rPr>
       </w:pPr>
@@ -64,7 +137,7 @@
         <w:rPr>
           <w:highlight w:val="yellow"/>
         </w:rPr>
-        <w:t>2. Представлен список чисел. Необходимо вывести элементы исходного списка, значения</w:t>
+        <w:t>3. Для чисел в пределах от 20 до 240 найти числа, кратные 20 или 21. Решите задание в одну</w:t>
       </w:r>
     </w:p>
     <w:p>
@@ -77,85 +150,40 @@
         <w:rPr>
           <w:highlight w:val="yellow"/>
         </w:rPr>
-        <w:t>которых больше предыдущего элемента.</w:t>
-      </w:r>
-    </w:p>
-    <w:p>
-      <w:pPr>
+        <w:t>строку.</w:t>
+      </w:r>
+    </w:p>
+    <w:p>
+      <w:r>
         <w:rPr>
           <w:highlight w:val="yellow"/>
         </w:rPr>
-      </w:pPr>
+        <w:t xml:space="preserve">Подсказка: используйте функцию </w:t>
+      </w:r>
+      <w:proofErr w:type="spellStart"/>
+      <w:proofErr w:type="gramStart"/>
       <w:r>
         <w:rPr>
           <w:highlight w:val="yellow"/>
         </w:rPr>
-        <w:t>Подсказка: элементы, удовлетворяющие условию, оформить в виде списка. Для его</w:t>
-      </w:r>
-    </w:p>
-    <w:p>
-      <w:pPr>
+        <w:t>range</w:t>
+      </w:r>
+      <w:proofErr w:type="spellEnd"/>
+      <w:r>
         <w:rPr>
           <w:highlight w:val="yellow"/>
         </w:rPr>
-      </w:pPr>
+        <w:t>(</w:t>
+      </w:r>
+      <w:proofErr w:type="gramEnd"/>
       <w:r>
         <w:rPr>
           <w:highlight w:val="yellow"/>
         </w:rPr>
-        <w:t>формирования используйте генератор.</w:t>
-      </w:r>
-    </w:p>
-    <w:p>
-      <w:pPr>
-        <w:rPr>
-          <w:highlight w:val="yellow"/>
-        </w:rPr>
-      </w:pPr>
-      <w:r>
-        <w:rPr>
-          <w:highlight w:val="yellow"/>
-        </w:rPr>
-        <w:t>Пример исходного списка: [300, 2, 12, 44, 1, 1, 4, 10, 7, 1, 78, 123, 55].</w:t>
-      </w:r>
-    </w:p>
-    <w:p>
-      <w:r>
-        <w:rPr>
-          <w:highlight w:val="yellow"/>
-        </w:rPr>
-        <w:t>Результат: [12, 44, 4, 10, 78, 123].</w:t>
+        <w:t>) и генератор.</w:t>
       </w:r>
       <w:bookmarkStart w:id="0" w:name="_GoBack"/>
       <w:bookmarkEnd w:id="0"/>
-    </w:p>
-    <w:p>
-      <w:r>
-        <w:t>3. Для чисел в пределах от 20 до 240 найти числа, кратные 20 или 21. Решите задание в одну</w:t>
-      </w:r>
-    </w:p>
-    <w:p>
-      <w:r>
-        <w:t>строку.</w:t>
-      </w:r>
-    </w:p>
-    <w:p>
-      <w:r>
-        <w:t xml:space="preserve">Подсказка: используйте функцию </w:t>
-      </w:r>
-      <w:proofErr w:type="spellStart"/>
-      <w:proofErr w:type="gramStart"/>
-      <w:r>
-        <w:t>range</w:t>
-      </w:r>
-      <w:proofErr w:type="spellEnd"/>
-      <w:r>
-        <w:t>(</w:t>
-      </w:r>
-      <w:proofErr w:type="gramEnd"/>
-      <w:r>
-        <w:t>) и генератор.</w:t>
-      </w:r>
     </w:p>
     <w:p>
       <w:r>

</xml_diff>